<commit_message>
Actualización Bosch. Se incluy un ACK para todos los eventos, no solo los clasificados. Se reciben y parsean 4 tipos de eventos en formato modem3 (Abierto, Cerrado, Alarmado, Restaurado y Desconocido). Se ejecuta el nodo como servicio con sus respectivos logs
</commit_message>
<xml_diff>
--- a/Intrusion/D6100 Bosch/Pasos para conectar la interfaz de red a la receptora D6100.docx
+++ b/Intrusion/D6100 Bosch/Pasos para conectar la interfaz de red a la receptora D6100.docx
@@ -16,15 +16,7 @@
         </w:numPr>
       </w:pPr>
       <w:r>
-        <w:t xml:space="preserve">Descargar D6200 </w:t>
-      </w:r>
-      <w:proofErr w:type="spellStart"/>
-      <w:r>
-        <w:t>programming</w:t>
-      </w:r>
-      <w:proofErr w:type="spellEnd"/>
-      <w:r>
-        <w:t xml:space="preserve"> software</w:t>
+        <w:t>Descargar D6200 programming software</w:t>
       </w:r>
     </w:p>
     <w:p>
@@ -49,13 +41,8 @@
         <w:t xml:space="preserve">Correr el ejecutable que se encuentra en la carpeta </w:t>
       </w:r>
       <w:r>
-        <w:t xml:space="preserve">D6200 </w:t>
-      </w:r>
-      <w:proofErr w:type="spellStart"/>
-      <w:r>
-        <w:t>Programmer</w:t>
-      </w:r>
-      <w:proofErr w:type="spellEnd"/>
+        <w:t>D6200 Programmer</w:t>
+      </w:r>
     </w:p>
     <w:p>
       <w:pPr>
@@ -87,37 +74,8 @@
         </w:numPr>
       </w:pPr>
       <w:r>
-        <w:t xml:space="preserve">En </w:t>
-      </w:r>
-      <w:proofErr w:type="spellStart"/>
-      <w:r>
-        <w:t>Administration</w:t>
-      </w:r>
-      <w:proofErr w:type="spellEnd"/>
-      <w:r>
-        <w:t xml:space="preserve">, </w:t>
-      </w:r>
-      <w:proofErr w:type="spellStart"/>
-      <w:r>
-        <w:t>Environment</w:t>
-      </w:r>
-      <w:proofErr w:type="spellEnd"/>
-      <w:r>
-        <w:t xml:space="preserve"> </w:t>
-      </w:r>
-      <w:proofErr w:type="spellStart"/>
-      <w:r>
-        <w:t>opction</w:t>
-      </w:r>
-      <w:proofErr w:type="spellEnd"/>
-      <w:r>
-        <w:t xml:space="preserve">, selecciona 6100 </w:t>
-      </w:r>
-      <w:proofErr w:type="spellStart"/>
-      <w:r>
-        <w:t>mode</w:t>
-      </w:r>
-      <w:proofErr w:type="spellEnd"/>
+        <w:t>En Administration, Environment opction, selecciona 6100 mode</w:t>
+      </w:r>
     </w:p>
     <w:p>
       <w:pPr>
@@ -127,86 +85,20 @@
           <w:numId w:val="1"/>
         </w:numPr>
       </w:pPr>
-      <w:proofErr w:type="spellStart"/>
       <w:r>
         <w:rPr>
           <w:lang w:val="en-US"/>
         </w:rPr>
-        <w:t>Luego</w:t>
-      </w:r>
-      <w:proofErr w:type="spellEnd"/>
+        <w:t>Luego en Network, Network Utilities,</w:t>
+      </w:r>
       <w:r>
         <w:rPr>
           <w:lang w:val="en-US"/>
         </w:rPr>
-        <w:t xml:space="preserve"> </w:t>
-      </w:r>
-      <w:proofErr w:type="spellStart"/>
-      <w:r>
-        <w:rPr>
-          <w:lang w:val="en-US"/>
-        </w:rPr>
-        <w:t>en</w:t>
-      </w:r>
-      <w:proofErr w:type="spellEnd"/>
-      <w:r>
-        <w:rPr>
-          <w:lang w:val="en-US"/>
-        </w:rPr>
-        <w:t xml:space="preserve"> Network, Network Utilities,</w:t>
-      </w:r>
-      <w:r>
-        <w:rPr>
-          <w:lang w:val="en-US"/>
-        </w:rPr>
-        <w:t xml:space="preserve"> Network device setup, List all </w:t>
-      </w:r>
-      <w:proofErr w:type="spellStart"/>
-      <w:r>
-        <w:rPr>
-          <w:lang w:val="en-US"/>
-        </w:rPr>
-        <w:t>connetix</w:t>
-      </w:r>
-      <w:proofErr w:type="spellEnd"/>
-      <w:r>
-        <w:rPr>
-          <w:lang w:val="en-US"/>
-        </w:rPr>
-        <w:t xml:space="preserve"> </w:t>
-      </w:r>
-      <w:proofErr w:type="spellStart"/>
-      <w:r>
-        <w:rPr>
-          <w:lang w:val="en-US"/>
-        </w:rPr>
-        <w:t>ip</w:t>
-      </w:r>
-      <w:proofErr w:type="spellEnd"/>
-      <w:r>
-        <w:rPr>
-          <w:lang w:val="en-US"/>
-        </w:rPr>
-        <w:t xml:space="preserve"> devices, start. </w:t>
-      </w:r>
-      <w:r>
-        <w:t xml:space="preserve">Debe aparecer el dispositivo que corresponde con la </w:t>
-      </w:r>
-      <w:proofErr w:type="spellStart"/>
-      <w:r>
-        <w:t>mac</w:t>
-      </w:r>
-      <w:proofErr w:type="spellEnd"/>
-      <w:r>
-        <w:t xml:space="preserve"> </w:t>
-      </w:r>
-      <w:proofErr w:type="spellStart"/>
-      <w:r>
-        <w:t>address</w:t>
-      </w:r>
-      <w:proofErr w:type="spellEnd"/>
-      <w:r>
-        <w:t xml:space="preserve"> a</w:t>
+        <w:t xml:space="preserve"> Network device setup, List all connetix ip devices, start. </w:t>
+      </w:r>
+      <w:r>
+        <w:t>Debe aparecer el dispositivo que corresponde con la mac address a</w:t>
       </w:r>
       <w:r>
         <w:t xml:space="preserve"> la que nos queremos conectar</w:t>
@@ -221,50 +113,10 @@
         </w:numPr>
       </w:pPr>
       <w:r>
-        <w:t xml:space="preserve">Pasamos  a la pestaña XML </w:t>
-      </w:r>
-      <w:proofErr w:type="spellStart"/>
-      <w:r>
-        <w:t>configuration</w:t>
-      </w:r>
-      <w:proofErr w:type="spellEnd"/>
-      <w:r>
-        <w:t xml:space="preserve">, seleccionamos </w:t>
-      </w:r>
-      <w:proofErr w:type="spellStart"/>
-      <w:r>
-        <w:t>settings</w:t>
-      </w:r>
-      <w:proofErr w:type="spellEnd"/>
-      <w:r>
-        <w:t xml:space="preserve"> y ponemos la </w:t>
-      </w:r>
-      <w:proofErr w:type="spellStart"/>
-      <w:r>
-        <w:t>ip</w:t>
-      </w:r>
-      <w:proofErr w:type="spellEnd"/>
-      <w:r>
-        <w:t xml:space="preserve"> que acabamos de ver, </w:t>
-      </w:r>
-      <w:r>
-        <w:t xml:space="preserve">y el usuario y </w:t>
-      </w:r>
-      <w:proofErr w:type="spellStart"/>
-      <w:r>
-        <w:t>password</w:t>
-      </w:r>
-      <w:proofErr w:type="spellEnd"/>
-      <w:r>
-        <w:t xml:space="preserve"> por defecto (</w:t>
-      </w:r>
-      <w:proofErr w:type="spellStart"/>
-      <w:r>
-        <w:t>admin,PASS</w:t>
-      </w:r>
-      <w:proofErr w:type="spellEnd"/>
-      <w:r>
-        <w:t>)</w:t>
+        <w:t xml:space="preserve">Pasamos  a la pestaña XML configuration, seleccionamos settings y ponemos la ip que acabamos de ver, </w:t>
+      </w:r>
+      <w:r>
+        <w:t>y el usuario y password por defecto (admin,PASS)</w:t>
       </w:r>
     </w:p>
     <w:p>
@@ -276,15 +128,7 @@
         </w:numPr>
       </w:pPr>
       <w:r>
-        <w:t xml:space="preserve">Seleccionamos </w:t>
-      </w:r>
-      <w:proofErr w:type="spellStart"/>
-      <w:r>
-        <w:t>Receive</w:t>
-      </w:r>
-      <w:proofErr w:type="spellEnd"/>
-      <w:r>
-        <w:t xml:space="preserve"> XML, y verificamos las siguientes opciones</w:t>
+        <w:t>Seleccionamos Receive XML, y verificamos las siguientes opciones</w:t>
       </w:r>
     </w:p>
     <w:p>
@@ -346,15 +190,7 @@
       </w:pPr>
       <w:r>
         <w:lastRenderedPageBreak/>
-        <w:t xml:space="preserve">Cambiamos la </w:t>
-      </w:r>
-      <w:proofErr w:type="spellStart"/>
-      <w:r>
-        <w:t>ip</w:t>
-      </w:r>
-      <w:proofErr w:type="spellEnd"/>
-      <w:r>
-        <w:t>, usando mascara 24</w:t>
+        <w:t>Cambiamos la ip, usando mascara 24</w:t>
       </w:r>
       <w:r>
         <w:rPr>
@@ -407,13 +243,8 @@
       </w:pPr>
       <w:r>
         <w:lastRenderedPageBreak/>
-        <w:t xml:space="preserve">Cambiamos el </w:t>
-      </w:r>
-      <w:proofErr w:type="spellStart"/>
-      <w:r>
-        <w:t>getway</w:t>
-      </w:r>
-      <w:proofErr w:type="spellEnd"/>
+        <w:t>Cambiamos el getway</w:t>
+      </w:r>
       <w:r>
         <w:rPr>
           <w:noProof/>
@@ -519,15 +350,7 @@
     <w:p>
       <w:r>
         <w:lastRenderedPageBreak/>
-        <w:t xml:space="preserve">Es posible guardar este </w:t>
-      </w:r>
-      <w:proofErr w:type="spellStart"/>
-      <w:r>
-        <w:t>xml</w:t>
-      </w:r>
-      <w:proofErr w:type="spellEnd"/>
-      <w:r>
-        <w:t xml:space="preserve"> y cargarlo luego (se deja una copia en la carpeta)</w:t>
+        <w:t>Es posible guardar este xml y cargarlo luego (se deja una copia en la carpeta)</w:t>
       </w:r>
     </w:p>
     <w:p/>
@@ -540,31 +363,7 @@
         </w:numPr>
       </w:pPr>
       <w:r>
-        <w:t xml:space="preserve">Damos </w:t>
-      </w:r>
-      <w:proofErr w:type="spellStart"/>
-      <w:r>
-        <w:t>click</w:t>
-      </w:r>
-      <w:proofErr w:type="spellEnd"/>
-      <w:r>
-        <w:t xml:space="preserve"> en la opción </w:t>
-      </w:r>
-      <w:proofErr w:type="spellStart"/>
-      <w:r>
-        <w:t>send</w:t>
-      </w:r>
-      <w:proofErr w:type="spellEnd"/>
-      <w:r>
-        <w:t xml:space="preserve"> </w:t>
-      </w:r>
-      <w:proofErr w:type="spellStart"/>
-      <w:r>
-        <w:t>xml</w:t>
-      </w:r>
-      <w:proofErr w:type="spellEnd"/>
-      <w:r>
-        <w:t xml:space="preserve"> y esperamos a que reinicie la interfaz de red, con esto ya se habrá modificado la IP</w:t>
+        <w:t>Damos click en la opción send xml y esperamos a que reinicie la interfaz de red, con esto ya se habrá modificado la IP</w:t>
       </w:r>
     </w:p>
     <w:p>
@@ -576,87 +375,7 @@
         </w:numPr>
       </w:pPr>
       <w:r>
-        <w:t xml:space="preserve">Vamos nuevamente a </w:t>
-      </w:r>
-      <w:proofErr w:type="spellStart"/>
-      <w:r>
-        <w:t>administration</w:t>
-      </w:r>
-      <w:proofErr w:type="spellEnd"/>
-      <w:r>
-        <w:t xml:space="preserve">, </w:t>
-      </w:r>
-      <w:proofErr w:type="spellStart"/>
-      <w:r>
-        <w:t>conection</w:t>
-      </w:r>
-      <w:proofErr w:type="spellEnd"/>
-      <w:r>
-        <w:t xml:space="preserve"> </w:t>
-      </w:r>
-      <w:proofErr w:type="spellStart"/>
-      <w:r>
-        <w:t>settings</w:t>
-      </w:r>
-      <w:proofErr w:type="spellEnd"/>
-      <w:r>
-        <w:t xml:space="preserve">, y seleccionamos TCP (la comunicación es </w:t>
-      </w:r>
-      <w:proofErr w:type="spellStart"/>
-      <w:r>
-        <w:t>udp</w:t>
-      </w:r>
-      <w:proofErr w:type="spellEnd"/>
-      <w:r>
-        <w:t xml:space="preserve">, pero la opción que aparece es TCP), seleccionamos </w:t>
-      </w:r>
-      <w:proofErr w:type="spellStart"/>
-      <w:r>
-        <w:t>setup</w:t>
-      </w:r>
-      <w:proofErr w:type="spellEnd"/>
-      <w:r>
-        <w:t xml:space="preserve">, </w:t>
-      </w:r>
-      <w:proofErr w:type="spellStart"/>
-      <w:r>
-        <w:t>add</w:t>
-      </w:r>
-      <w:proofErr w:type="spellEnd"/>
-      <w:r>
-        <w:t xml:space="preserve">, damos un nombre, seleccionamos la </w:t>
-      </w:r>
-      <w:proofErr w:type="spellStart"/>
-      <w:r>
-        <w:t>ip</w:t>
-      </w:r>
-      <w:proofErr w:type="spellEnd"/>
-      <w:r>
-        <w:t xml:space="preserve"> que asignamos recientemente, dejamos el espacio de </w:t>
-      </w:r>
-      <w:proofErr w:type="spellStart"/>
-      <w:r>
-        <w:t>password</w:t>
-      </w:r>
-      <w:proofErr w:type="spellEnd"/>
-      <w:r>
-        <w:t xml:space="preserve"> en blanco, y en receiver </w:t>
-      </w:r>
-      <w:proofErr w:type="spellStart"/>
-      <w:r>
-        <w:t>port</w:t>
-      </w:r>
-      <w:proofErr w:type="spellEnd"/>
-      <w:r>
-        <w:t xml:space="preserve"> seleccionamos el 7700, en local </w:t>
-      </w:r>
-      <w:proofErr w:type="spellStart"/>
-      <w:r>
-        <w:t>port</w:t>
-      </w:r>
-      <w:proofErr w:type="spellEnd"/>
-      <w:r>
-        <w:t xml:space="preserve"> seleccionamos cualquiera, pero debe ser diferente al 7700</w:t>
+        <w:t>Vamos nuevamente a administration, conection settings, y seleccionamos TCP (la comunicación es udp, pero la opción que aparece es TCP), seleccionamos setup, add, damos un nombre, seleccionamos la ip que asignamos recientemente, dejamos el espacio de password en blanco, y en receiver port seleccionamos el 7700, en local port seleccionamos cualquiera, pero debe ser diferente al 7700</w:t>
       </w:r>
     </w:p>
     <w:p>
@@ -667,29 +386,8 @@
           <w:numId w:val="4"/>
         </w:numPr>
       </w:pPr>
-      <w:proofErr w:type="spellStart"/>
-      <w:r>
-        <w:t>Seleccioamos</w:t>
-      </w:r>
-      <w:proofErr w:type="spellEnd"/>
-      <w:r>
-        <w:t xml:space="preserve"> salir, en </w:t>
-      </w:r>
-      <w:proofErr w:type="spellStart"/>
-      <w:r>
-        <w:t>receibe</w:t>
-      </w:r>
-      <w:proofErr w:type="spellEnd"/>
-      <w:r>
-        <w:t xml:space="preserve"> buscamos la configuración que acabamos de crear y damos </w:t>
-      </w:r>
-      <w:proofErr w:type="spellStart"/>
-      <w:r>
-        <w:t>click</w:t>
-      </w:r>
-      <w:proofErr w:type="spellEnd"/>
-      <w:r>
-        <w:t xml:space="preserve"> en ok</w:t>
+      <w:r>
+        <w:t>Seleccioamos salir, en receibe buscamos la configuración que acabamos de crear y damos click en ok</w:t>
       </w:r>
     </w:p>
     <w:p>
@@ -701,23 +399,7 @@
         </w:numPr>
       </w:pPr>
       <w:r>
-        <w:t xml:space="preserve">Para comprobar que ya estamos conectados, seleccionamos </w:t>
-      </w:r>
-      <w:proofErr w:type="spellStart"/>
-      <w:r>
-        <w:t>system</w:t>
-      </w:r>
-      <w:proofErr w:type="spellEnd"/>
-      <w:r>
-        <w:t xml:space="preserve"> </w:t>
-      </w:r>
-      <w:proofErr w:type="spellStart"/>
-      <w:r>
-        <w:t>managment</w:t>
-      </w:r>
-      <w:proofErr w:type="spellEnd"/>
-      <w:r>
-        <w:t>, firmware versión</w:t>
+        <w:t>Para comprobar que ya estamos conectados, seleccionamos system managment, firmware versión</w:t>
       </w:r>
     </w:p>
     <w:p>
@@ -781,33 +463,11 @@
           <w:lang w:val="en-US"/>
         </w:rPr>
       </w:pPr>
-      <w:proofErr w:type="spellStart"/>
       <w:r>
         <w:rPr>
           <w:lang w:val="en-US"/>
         </w:rPr>
-        <w:t>Luego</w:t>
-      </w:r>
-      <w:proofErr w:type="spellEnd"/>
-      <w:r>
-        <w:rPr>
-          <w:lang w:val="en-US"/>
-        </w:rPr>
-        <w:t xml:space="preserve"> </w:t>
-      </w:r>
-      <w:proofErr w:type="spellStart"/>
-      <w:r>
-        <w:rPr>
-          <w:lang w:val="en-US"/>
-        </w:rPr>
-        <w:t>en</w:t>
-      </w:r>
-      <w:proofErr w:type="spellEnd"/>
-      <w:r>
-        <w:rPr>
-          <w:lang w:val="en-US"/>
-        </w:rPr>
-        <w:t xml:space="preserve"> network, network </w:t>
+        <w:t xml:space="preserve">Luego en network, network </w:t>
       </w:r>
       <w:r>
         <w:rPr>
@@ -825,21 +485,7 @@
         <w:rPr>
           <w:lang w:val="en-US"/>
         </w:rPr>
-        <w:t xml:space="preserve">ager, read, </w:t>
-      </w:r>
-      <w:proofErr w:type="spellStart"/>
-      <w:r>
-        <w:rPr>
-          <w:lang w:val="en-US"/>
-        </w:rPr>
-        <w:t>vamos</w:t>
-      </w:r>
-      <w:proofErr w:type="spellEnd"/>
-      <w:r>
-        <w:rPr>
-          <w:lang w:val="en-US"/>
-        </w:rPr>
-        <w:t xml:space="preserve"> a network automation connection</w:t>
+        <w:t>ager, read, vamos a network automation connection</w:t>
       </w:r>
     </w:p>
     <w:p>
@@ -895,21 +541,8 @@
       <w:pPr>
         <w:pStyle w:val="Prrafodelista"/>
       </w:pPr>
-      <w:proofErr w:type="spellStart"/>
-      <w:r>
-        <w:t>Selccionamos</w:t>
-      </w:r>
-      <w:proofErr w:type="spellEnd"/>
-      <w:r>
-        <w:t xml:space="preserve"> la </w:t>
-      </w:r>
-      <w:proofErr w:type="spellStart"/>
-      <w:r>
-        <w:t>ip</w:t>
-      </w:r>
-      <w:proofErr w:type="spellEnd"/>
-      <w:r>
-        <w:t xml:space="preserve"> y el puerto al que queremos que lleguen las notificaciones</w:t>
+      <w:r>
+        <w:t>Selccionamos la ip y el puerto al que queremos que lleguen las notificaciones</w:t>
       </w:r>
     </w:p>
     <w:p>
@@ -928,72 +561,10 @@
           <w:sz w:val="18"/>
           <w:szCs w:val="18"/>
         </w:rPr>
-        <w:t xml:space="preserve">Bosch Security </w:t>
-      </w:r>
-      <w:proofErr w:type="spellStart"/>
-      <w:r>
-        <w:rPr>
-          <w:rFonts w:ascii="Arial" w:hAnsi="Arial" w:cs="Arial"/>
-          <w:sz w:val="18"/>
-          <w:szCs w:val="18"/>
-        </w:rPr>
-        <w:t>Systems</w:t>
-      </w:r>
-      <w:proofErr w:type="spellEnd"/>
-      <w:r>
-        <w:rPr>
-          <w:rFonts w:ascii="Arial" w:hAnsi="Arial" w:cs="Arial"/>
-          <w:sz w:val="18"/>
-          <w:szCs w:val="18"/>
-        </w:rPr>
-        <w:t xml:space="preserve"> SIA </w:t>
-      </w:r>
-      <w:proofErr w:type="spellStart"/>
-      <w:r>
-        <w:rPr>
-          <w:rFonts w:ascii="Arial" w:hAnsi="Arial" w:cs="Arial"/>
-          <w:sz w:val="18"/>
-          <w:szCs w:val="18"/>
-        </w:rPr>
-        <w:t>mode</w:t>
-      </w:r>
-      <w:proofErr w:type="spellEnd"/>
-      <w:r>
-        <w:rPr>
-          <w:rFonts w:ascii="Arial" w:hAnsi="Arial" w:cs="Arial"/>
-          <w:sz w:val="18"/>
-          <w:szCs w:val="18"/>
-        </w:rPr>
-        <w:t xml:space="preserve"> </w:t>
-      </w:r>
-      <w:proofErr w:type="spellStart"/>
-      <w:r>
-        <w:rPr>
-          <w:rFonts w:ascii="Arial" w:hAnsi="Arial" w:cs="Arial"/>
-          <w:sz w:val="18"/>
-          <w:szCs w:val="18"/>
-        </w:rPr>
-        <w:t>automation</w:t>
-      </w:r>
-      <w:proofErr w:type="spellEnd"/>
-      <w:r>
-        <w:rPr>
-          <w:rFonts w:ascii="Arial" w:hAnsi="Arial" w:cs="Arial"/>
-          <w:sz w:val="18"/>
-          <w:szCs w:val="18"/>
-        </w:rPr>
-        <w:t xml:space="preserve"> output</w:t>
-      </w:r>
-      <w:r>
-        <w:t xml:space="preserve">), porque </w:t>
-      </w:r>
-      <w:proofErr w:type="spellStart"/>
-      <w:r>
-        <w:t>envia</w:t>
-      </w:r>
-      <w:proofErr w:type="spellEnd"/>
-      <w:r>
-        <w:t xml:space="preserve"> mayor cantidad de información </w:t>
+        <w:t>Bosch Security Systems SIA mode automation output</w:t>
+      </w:r>
+      <w:r>
+        <w:t xml:space="preserve">), porque envia mayor cantidad de información </w:t>
       </w:r>
     </w:p>
     <w:p>
@@ -1005,31 +576,7 @@
         </w:numPr>
       </w:pPr>
       <w:r>
-        <w:t xml:space="preserve">Luego en </w:t>
-      </w:r>
-      <w:proofErr w:type="spellStart"/>
-      <w:r>
-        <w:t>network</w:t>
-      </w:r>
-      <w:proofErr w:type="spellEnd"/>
-      <w:r>
-        <w:t xml:space="preserve"> </w:t>
-      </w:r>
-      <w:proofErr w:type="spellStart"/>
-      <w:r>
-        <w:t>connection</w:t>
-      </w:r>
-      <w:proofErr w:type="spellEnd"/>
-      <w:r>
-        <w:t xml:space="preserve"> se establece la </w:t>
-      </w:r>
-      <w:proofErr w:type="spellStart"/>
-      <w:r>
-        <w:t>ip</w:t>
-      </w:r>
-      <w:proofErr w:type="spellEnd"/>
-      <w:r>
-        <w:t xml:space="preserve"> del pc como dirección de confianza (puede hacerse en el software o directamente en la receptora)</w:t>
+        <w:t>Luego en network connection se establece la ip del pc como dirección de confianza (puede hacerse en el software o directamente en la receptora)</w:t>
       </w:r>
     </w:p>
     <w:p>
@@ -1080,13 +627,8 @@
     </w:p>
     <w:p>
       <w:r>
-        <w:t xml:space="preserve">Con esto ya tenemos eventos en </w:t>
-      </w:r>
-      <w:proofErr w:type="spellStart"/>
-      <w:r>
-        <w:t>wireshark</w:t>
-      </w:r>
-      <w:proofErr w:type="spellEnd"/>
+        <w:t>Con esto ya tenemos eventos en wireshark</w:t>
+      </w:r>
     </w:p>
     <w:p>
       <w:r>
@@ -1132,53 +674,57 @@
     </w:p>
     <w:p/>
     <w:p>
-      <w:r>
-        <w:t xml:space="preserve">Estos deben interpretarse según el documento </w:t>
-      </w:r>
-      <w:proofErr w:type="spellStart"/>
-      <w:r>
-        <w:t>Computer</w:t>
-      </w:r>
-      <w:proofErr w:type="spellEnd"/>
-      <w:r>
-        <w:t xml:space="preserve"> interface manual que se descarga </w:t>
-      </w:r>
-      <w:proofErr w:type="spellStart"/>
-      <w:r>
-        <w:t>cjunto</w:t>
-      </w:r>
-      <w:proofErr w:type="spellEnd"/>
-      <w:r>
-        <w:t xml:space="preserve"> con el instalador del software, y se encuentra en la carpeta </w:t>
-      </w:r>
-      <w:proofErr w:type="spellStart"/>
-      <w:r>
-        <w:t>Documentation</w:t>
-      </w:r>
-      <w:proofErr w:type="spellEnd"/>
-    </w:p>
-    <w:p>
-      <w:r>
-        <w:t xml:space="preserve">Los 2 formatos mas utilizados en la recepción de mensajes son </w:t>
-      </w:r>
-    </w:p>
-    <w:p>
-      <w:pPr>
-        <w:pStyle w:val="Prrafodelista"/>
-        <w:numPr>
-          <w:ilvl w:val="0"/>
-          <w:numId w:val="4"/>
-        </w:numPr>
-      </w:pPr>
-      <w:proofErr w:type="spellStart"/>
+      <w:pPr>
+        <w:pStyle w:val="Prrafodelista"/>
+      </w:pPr>
+      <w:r>
+        <w:t>Para que lleguen eventos del panel se debe suscribir la cuenta del abonado que enviara las señales a la receptora, y configurar en el abonado la dirección ip, la velocidad y el formato de los mensajes.</w:t>
+      </w:r>
+    </w:p>
+    <w:p>
+      <w:pPr>
+        <w:pStyle w:val="Prrafodelista"/>
+      </w:pPr>
+    </w:p>
+    <w:p>
+      <w:pPr>
+        <w:pStyle w:val="Prrafodelista"/>
+      </w:pPr>
       <w:r>
         <w:lastRenderedPageBreak/>
-        <w:t>Contact</w:t>
-      </w:r>
-      <w:proofErr w:type="spellEnd"/>
-      <w:r>
-        <w:t xml:space="preserve"> id</w:t>
-      </w:r>
+        <w:t>Para ello en el software D6200, vamos a Network, Network acount database managment, read.</w:t>
+      </w:r>
+    </w:p>
+    <w:p>
+      <w:pPr>
+        <w:pStyle w:val="Prrafodelista"/>
+      </w:pPr>
+      <w:r>
+        <w:t>Esto nos desplegará una nueva ventana en la que tenemos que ingresar los datos del nuevo abonado y enviarlos a la receptora.</w:t>
+      </w:r>
+    </w:p>
+    <w:p>
+      <w:pPr>
+        <w:pStyle w:val="Prrafodelista"/>
+      </w:pPr>
+    </w:p>
+    <w:p>
+      <w:pPr>
+        <w:pStyle w:val="Prrafodelista"/>
+      </w:pPr>
+    </w:p>
+    <w:p>
+      <w:pPr>
+        <w:pStyle w:val="Prrafodelista"/>
+      </w:pPr>
+      <w:r>
+        <w:t>La configuración del abonado puede variar dependiendo de cada panel, pero en general todo se puede configurar desde rps, a continuación se adjuntan capturas de pantalla de la configuración de un panel Bosch de la serie BG</w:t>
+      </w:r>
+    </w:p>
+    <w:p>
+      <w:pPr>
+        <w:pStyle w:val="Prrafodelista"/>
+      </w:pPr>
     </w:p>
     <w:p>
       <w:pPr>
@@ -1189,10 +735,10 @@
           <w:noProof/>
         </w:rPr>
         <w:drawing>
-          <wp:inline distT="0" distB="0" distL="0" distR="0" wp14:anchorId="196BB90A" wp14:editId="2A11BBBA">
-            <wp:extent cx="5612130" cy="3999865"/>
-            <wp:effectExtent l="0" t="0" r="7620" b="635"/>
-            <wp:docPr id="9" name="Imagen 9"/>
+          <wp:inline distT="0" distB="0" distL="0" distR="0" wp14:anchorId="0E854508" wp14:editId="6C3FE2E8">
+            <wp:extent cx="5612130" cy="3967480"/>
+            <wp:effectExtent l="0" t="0" r="7620" b="0"/>
+            <wp:docPr id="13" name="Imagen 13"/>
             <wp:cNvGraphicFramePr>
               <a:graphicFrameLocks xmlns:a="http://schemas.openxmlformats.org/drawingml/2006/main" noChangeAspect="1"/>
             </wp:cNvGraphicFramePr>
@@ -1212,7 +758,7 @@
                   <pic:spPr>
                     <a:xfrm>
                       <a:off x="0" y="0"/>
-                      <a:ext cx="5612130" cy="3999865"/>
+                      <a:ext cx="5612130" cy="3967480"/>
                     </a:xfrm>
                     <a:prstGeom prst="rect">
                       <a:avLst/>
@@ -1228,24 +774,7 @@
     <w:p>
       <w:pPr>
         <w:pStyle w:val="Prrafodelista"/>
-        <w:numPr>
-          <w:ilvl w:val="0"/>
-          <w:numId w:val="4"/>
-        </w:numPr>
-      </w:pPr>
-      <w:proofErr w:type="spellStart"/>
-      <w:r>
-        <w:t>Common</w:t>
-      </w:r>
-      <w:proofErr w:type="spellEnd"/>
-      <w:r>
-        <w:t xml:space="preserve"> </w:t>
-      </w:r>
-      <w:proofErr w:type="spellStart"/>
-      <w:r>
-        <w:t>format</w:t>
-      </w:r>
-      <w:proofErr w:type="spellEnd"/>
+      </w:pPr>
     </w:p>
     <w:p>
       <w:pPr>
@@ -1257,10 +786,10 @@
         </w:rPr>
         <w:lastRenderedPageBreak/>
         <w:drawing>
-          <wp:inline distT="0" distB="0" distL="0" distR="0" wp14:anchorId="2D75270B" wp14:editId="02B37E06">
-            <wp:extent cx="5612130" cy="3971925"/>
-            <wp:effectExtent l="0" t="0" r="7620" b="9525"/>
-            <wp:docPr id="10" name="Imagen 10"/>
+          <wp:inline distT="0" distB="0" distL="0" distR="0" wp14:anchorId="3BDDB53B" wp14:editId="5112F64D">
+            <wp:extent cx="5612130" cy="7974330"/>
+            <wp:effectExtent l="0" t="0" r="7620" b="7620"/>
+            <wp:docPr id="14" name="Imagen 14"/>
             <wp:cNvGraphicFramePr>
               <a:graphicFrameLocks xmlns:a="http://schemas.openxmlformats.org/drawingml/2006/main" noChangeAspect="1"/>
             </wp:cNvGraphicFramePr>
@@ -1280,7 +809,7 @@
                   <pic:spPr>
                     <a:xfrm>
                       <a:off x="0" y="0"/>
-                      <a:ext cx="5612130" cy="3971925"/>
+                      <a:ext cx="5612130" cy="7974330"/>
                     </a:xfrm>
                     <a:prstGeom prst="rect">
                       <a:avLst/>
@@ -1294,21 +823,19 @@
       </w:r>
     </w:p>
     <w:p>
-      <w:r>
-        <w:t xml:space="preserve">Puede ser de utilidad el apéndice C, en el se encuentran algunos ejemplos de mensajes </w:t>
-      </w:r>
-    </w:p>
-    <w:p>
+      <w:pPr>
+        <w:pStyle w:val="Prrafodelista"/>
+      </w:pPr>
       <w:r>
         <w:rPr>
           <w:noProof/>
         </w:rPr>
         <w:lastRenderedPageBreak/>
         <w:drawing>
-          <wp:inline distT="0" distB="0" distL="0" distR="0" wp14:anchorId="031C1657" wp14:editId="731523BB">
-            <wp:extent cx="5612130" cy="3992880"/>
-            <wp:effectExtent l="0" t="0" r="7620" b="7620"/>
-            <wp:docPr id="11" name="Imagen 11"/>
+          <wp:inline distT="0" distB="0" distL="0" distR="0" wp14:anchorId="5EEAB179" wp14:editId="6CA7595A">
+            <wp:extent cx="3810000" cy="5734050"/>
+            <wp:effectExtent l="0" t="0" r="0" b="0"/>
+            <wp:docPr id="15" name="Imagen 15"/>
             <wp:cNvGraphicFramePr>
               <a:graphicFrameLocks xmlns:a="http://schemas.openxmlformats.org/drawingml/2006/main" noChangeAspect="1"/>
             </wp:cNvGraphicFramePr>
@@ -1328,7 +855,7 @@
                   <pic:spPr>
                     <a:xfrm>
                       <a:off x="0" y="0"/>
-                      <a:ext cx="5612130" cy="3992880"/>
+                      <a:ext cx="3810000" cy="5734050"/>
                     </a:xfrm>
                     <a:prstGeom prst="rect">
                       <a:avLst/>
@@ -1341,11 +868,152 @@
         </w:drawing>
       </w:r>
     </w:p>
-    <w:p/>
-    <w:p>
-      <w:pPr>
-        <w:pStyle w:val="Prrafodelista"/>
-      </w:pPr>
+    <w:p>
+      <w:pPr>
+        <w:pStyle w:val="Prrafodelista"/>
+      </w:pPr>
+      <w:r>
+        <w:rPr>
+          <w:noProof/>
+        </w:rPr>
+        <w:lastRenderedPageBreak/>
+        <w:drawing>
+          <wp:inline distT="0" distB="0" distL="0" distR="0" wp14:anchorId="2F548810" wp14:editId="7A8A3DEA">
+            <wp:extent cx="5612130" cy="4296410"/>
+            <wp:effectExtent l="0" t="0" r="7620" b="8890"/>
+            <wp:docPr id="17" name="Imagen 17"/>
+            <wp:cNvGraphicFramePr>
+              <a:graphicFrameLocks xmlns:a="http://schemas.openxmlformats.org/drawingml/2006/main" noChangeAspect="1"/>
+            </wp:cNvGraphicFramePr>
+            <a:graphic xmlns:a="http://schemas.openxmlformats.org/drawingml/2006/main">
+              <a:graphicData uri="http://schemas.openxmlformats.org/drawingml/2006/picture">
+                <pic:pic xmlns:pic="http://schemas.openxmlformats.org/drawingml/2006/picture">
+                  <pic:nvPicPr>
+                    <pic:cNvPr id="1" name=""/>
+                    <pic:cNvPicPr/>
+                  </pic:nvPicPr>
+                  <pic:blipFill>
+                    <a:blip r:embed="rId17"/>
+                    <a:stretch>
+                      <a:fillRect/>
+                    </a:stretch>
+                  </pic:blipFill>
+                  <pic:spPr>
+                    <a:xfrm>
+                      <a:off x="0" y="0"/>
+                      <a:ext cx="5612130" cy="4296410"/>
+                    </a:xfrm>
+                    <a:prstGeom prst="rect">
+                      <a:avLst/>
+                    </a:prstGeom>
+                  </pic:spPr>
+                </pic:pic>
+              </a:graphicData>
+            </a:graphic>
+          </wp:inline>
+        </w:drawing>
+      </w:r>
+    </w:p>
+    <w:p>
+      <w:pPr>
+        <w:pStyle w:val="Prrafodelista"/>
+      </w:pPr>
+      <w:r>
+        <w:rPr>
+          <w:noProof/>
+        </w:rPr>
+        <w:drawing>
+          <wp:inline distT="0" distB="0" distL="0" distR="0" wp14:anchorId="3D088A88" wp14:editId="29018DF6">
+            <wp:extent cx="5612130" cy="2860040"/>
+            <wp:effectExtent l="0" t="0" r="7620" b="0"/>
+            <wp:docPr id="18" name="Imagen 18"/>
+            <wp:cNvGraphicFramePr>
+              <a:graphicFrameLocks xmlns:a="http://schemas.openxmlformats.org/drawingml/2006/main" noChangeAspect="1"/>
+            </wp:cNvGraphicFramePr>
+            <a:graphic xmlns:a="http://schemas.openxmlformats.org/drawingml/2006/main">
+              <a:graphicData uri="http://schemas.openxmlformats.org/drawingml/2006/picture">
+                <pic:pic xmlns:pic="http://schemas.openxmlformats.org/drawingml/2006/picture">
+                  <pic:nvPicPr>
+                    <pic:cNvPr id="1" name=""/>
+                    <pic:cNvPicPr/>
+                  </pic:nvPicPr>
+                  <pic:blipFill>
+                    <a:blip r:embed="rId18"/>
+                    <a:stretch>
+                      <a:fillRect/>
+                    </a:stretch>
+                  </pic:blipFill>
+                  <pic:spPr>
+                    <a:xfrm>
+                      <a:off x="0" y="0"/>
+                      <a:ext cx="5612130" cy="2860040"/>
+                    </a:xfrm>
+                    <a:prstGeom prst="rect">
+                      <a:avLst/>
+                    </a:prstGeom>
+                  </pic:spPr>
+                </pic:pic>
+              </a:graphicData>
+            </a:graphic>
+          </wp:inline>
+        </w:drawing>
+      </w:r>
+    </w:p>
+    <w:p>
+      <w:pPr>
+        <w:pStyle w:val="Prrafodelista"/>
+      </w:pPr>
+    </w:p>
+    <w:p>
+      <w:pPr>
+        <w:pStyle w:val="Prrafodelista"/>
+      </w:pPr>
+    </w:p>
+    <w:p>
+      <w:pPr>
+        <w:pStyle w:val="Prrafodelista"/>
+      </w:pPr>
+      <w:r>
+        <w:t>Revisar Carga de la CPU de la receptora</w:t>
+      </w:r>
+    </w:p>
+    <w:p>
+      <w:pPr>
+        <w:pStyle w:val="Prrafodelista"/>
+      </w:pPr>
+    </w:p>
+    <w:p>
+      <w:pPr>
+        <w:pStyle w:val="Prrafodelista"/>
+      </w:pPr>
+      <w:r>
+        <w:t>Putty</w:t>
+      </w:r>
+    </w:p>
+    <w:p>
+      <w:pPr>
+        <w:pStyle w:val="Prrafodelista"/>
+      </w:pPr>
+      <w:r>
+        <w:lastRenderedPageBreak/>
+        <w:t>telnet al 23</w:t>
+      </w:r>
+    </w:p>
+    <w:p>
+      <w:pPr>
+        <w:pStyle w:val="Prrafodelista"/>
+      </w:pPr>
+      <w:r>
+        <w:t>enable</w:t>
+      </w:r>
+    </w:p>
+    <w:p>
+      <w:pPr>
+        <w:pStyle w:val="Prrafodelista"/>
+      </w:pPr>
+      <w:r>
+        <w:t>autoshowprocess</w:t>
+      </w:r>
     </w:p>
     <w:sectPr>
       <w:pgSz w:w="12240" w:h="15840"/>
@@ -1949,6 +1617,7 @@
     <w:lsdException w:name="HTML Sample" w:semiHidden="1" w:unhideWhenUsed="1"/>
     <w:lsdException w:name="HTML Typewriter" w:semiHidden="1" w:unhideWhenUsed="1"/>
     <w:lsdException w:name="HTML Variable" w:semiHidden="1" w:unhideWhenUsed="1"/>
+    <w:lsdException w:name="Normal Table" w:semiHidden="1" w:unhideWhenUsed="1"/>
     <w:lsdException w:name="annotation subject" w:semiHidden="1" w:unhideWhenUsed="1"/>
     <w:lsdException w:name="No List" w:semiHidden="1" w:unhideWhenUsed="1"/>
     <w:lsdException w:name="Outline List 1" w:semiHidden="1" w:unhideWhenUsed="1"/>
@@ -1995,8 +1664,10 @@
     <w:lsdException w:name="Table Subtle 2" w:semiHidden="1" w:unhideWhenUsed="1"/>
     <w:lsdException w:name="Table Web 1" w:semiHidden="1" w:unhideWhenUsed="1"/>
     <w:lsdException w:name="Table Web 2" w:semiHidden="1" w:unhideWhenUsed="1"/>
+    <w:lsdException w:name="Table Web 3" w:semiHidden="1" w:unhideWhenUsed="1"/>
     <w:lsdException w:name="Balloon Text" w:semiHidden="1" w:unhideWhenUsed="1"/>
     <w:lsdException w:name="Table Grid" w:uiPriority="39"/>
+    <w:lsdException w:name="Table Theme" w:semiHidden="1" w:unhideWhenUsed="1"/>
     <w:lsdException w:name="Placeholder Text" w:semiHidden="1"/>
     <w:lsdException w:name="No Spacing" w:uiPriority="1" w:qFormat="1"/>
     <w:lsdException w:name="Light Shading" w:uiPriority="60"/>

</xml_diff>